<commit_message>
Fix for no constellations selected in the north or in the south lists
See: #4
</commit_message>
<xml_diff>
--- a/docs_changed/GaN_South_2022_ActivityGuide_Orion/GaN_2022_ActivityGuide_South_Orion_Spanish.docx
+++ b/docs_changed/GaN_South_2022_ActivityGuide_Orion/GaN_2022_ActivityGuide_South_Orion_Spanish.docx
@@ -42,7 +42,7 @@
         <w:rPr>
           <w:rStyle w:val="GaNStyle"/>
         </w:rPr>
-        <w:t>Fechas de la campaña de 2022 que utilizan la constelación de orión: 16 de enero - 25 de enero, 14 de febrero - 23 de febrero, 14 de marzo - 24 de marzo.</w:t>
+        <w:t>Fechas de la campaña año 2022 que utilizan la constelación de orión: 16 de enero - 25 de enero, 14 de febrero - 23 de febrero, 14 de marzo - 24 de marzo.</w:t>
       </w:r>
     </w:p>
     <w:p>
@@ -2020,7 +2020,7 @@
         <w:rPr>
           <w:rStyle w:val="GaNStyle"/>
         </w:rPr>
-        <w:t>Fechas de la campaña de 2022 que utilizan la constelación de orión: 16 de enero - 25 de enero, 14 de febrero - 23 de febrero, 14 de marzo - 24 de marzo.</w:t>
+        <w:t>Fechas de la campaña año 2022 que utilizan la constelación de orión: 16 de enero - 25 de enero, 14 de febrero - 23 de febrero, 14 de marzo - 24 de marzo.</w:t>
       </w:r>
     </w:p>
     <w:p>
@@ -2840,7 +2840,7 @@
         <w:rPr>
           <w:rStyle w:val="GaNStyle"/>
         </w:rPr>
-        <w:t>Fechas de la campaña de 2022 que utilizan la constelación de orión: 16 de enero - 25 de enero, 14 de febrero - 23 de febrero, 14 de marzo - 24 de marzo.</w:t>
+        <w:t>Fechas de la campaña año 2022 que utilizan la constelación de orión: 16 de enero - 25 de enero, 14 de febrero - 23 de febrero, 14 de marzo - 24 de marzo.</w:t>
       </w:r>
     </w:p>
     <w:p>
@@ -3618,7 +3618,7 @@
         <w:rPr>
           <w:rStyle w:val="GaNStyle"/>
         </w:rPr>
-        <w:t>Fechas de la campaña de 2022 que utilizan la constelación de orión: 16 de enero - 25 de enero, 14 de febrero - 23 de febrero, 14 de marzo - 24 de marzo.</w:t>
+        <w:t>Fechas de la campaña año 2022 que utilizan la constelación de orión: 16 de enero - 25 de enero, 14 de febrero - 23 de febrero, 14 de marzo - 24 de marzo.</w:t>
       </w:r>
     </w:p>
     <w:p>

</xml_diff>